<commit_message>
Added simple EDA (Final Project)
</commit_message>
<xml_diff>
--- a/AI/Lab1/doc/Звіт_1.docx
+++ b/AI/Lab1/doc/Звіт_1.docx
@@ -418,15 +418,7 @@
           <w:sz w:val="36"/>
           <w:szCs w:val="36"/>
         </w:rPr>
-        <w:t>Варіант -1</w:t>
-      </w:r>
-      <w:r>
-        <w:rPr>
-          <w:rFonts w:cs="Times New Roman" w:ascii="Times New Roman" w:hAnsi="Times New Roman"/>
-          <w:sz w:val="36"/>
-          <w:szCs w:val="36"/>
-        </w:rPr>
-        <w:t>3</w:t>
+        <w:t>Варіант -13</w:t>
       </w:r>
     </w:p>
     <w:p>
@@ -574,25 +566,7 @@
           <w:szCs w:val="28"/>
           <w:lang w:val="uk-UA"/>
         </w:rPr>
-        <w:t>Викона</w:t>
-      </w:r>
-      <w:r>
-        <w:rPr>
-          <w:rFonts w:ascii="Times New Roman" w:hAnsi="Times New Roman"/>
-          <w:sz w:val="28"/>
-          <w:szCs w:val="28"/>
-          <w:lang w:val="uk-UA"/>
-        </w:rPr>
-        <w:t>в</w:t>
-      </w:r>
-      <w:r>
-        <w:rPr>
-          <w:rFonts w:ascii="Times New Roman" w:hAnsi="Times New Roman"/>
-          <w:sz w:val="28"/>
-          <w:szCs w:val="28"/>
-          <w:lang w:val="uk-UA"/>
-        </w:rPr>
-        <w:t>:</w:t>
+        <w:t>Виконав:</w:t>
       </w:r>
     </w:p>
     <w:p>
@@ -640,16 +614,7 @@
           <w:szCs w:val="28"/>
           <w:lang w:val="uk-UA"/>
         </w:rPr>
-        <w:t>К</w:t>
-      </w:r>
-      <w:r>
-        <w:rPr>
-          <w:rFonts w:ascii="Times New Roman" w:hAnsi="Times New Roman"/>
-          <w:sz w:val="28"/>
-          <w:szCs w:val="28"/>
-          <w:lang w:val="uk-UA"/>
-        </w:rPr>
-        <w:t>ривохижа Роман Андрійович</w:t>
+        <w:t>Кривохижа Роман Андрійович</w:t>
       </w:r>
     </w:p>
     <w:p>
@@ -987,16 +952,7 @@
           <w:szCs w:val="28"/>
           <w:lang w:val="uk-UA"/>
         </w:rPr>
-        <w:t xml:space="preserve">: Використати алгоритм </w:t>
-      </w:r>
-      <w:r>
-        <w:rPr>
-          <w:rFonts w:ascii="Times New Roman" w:hAnsi="Times New Roman"/>
-          <w:sz w:val="28"/>
-          <w:szCs w:val="28"/>
-          <w:lang w:val="uk-UA"/>
-        </w:rPr>
-        <w:t>п</w:t>
+        <w:t>: Використати алгоритм п</w:t>
       </w:r>
       <w:r>
         <w:rPr>
@@ -1005,25 +961,7 @@
           <w:szCs w:val="28"/>
           <w:lang w:val="uk-UA"/>
         </w:rPr>
-        <w:t>ошук</w:t>
-      </w:r>
-      <w:r>
-        <w:rPr>
-          <w:rFonts w:cs="Times New Roman" w:ascii="Times New Roman" w:hAnsi="Times New Roman"/>
-          <w:sz w:val="28"/>
-          <w:szCs w:val="28"/>
-          <w:lang w:val="uk-UA"/>
-        </w:rPr>
-        <w:t>у</w:t>
-      </w:r>
-      <w:r>
-        <w:rPr>
-          <w:rFonts w:cs="Times New Roman" w:ascii="Times New Roman" w:hAnsi="Times New Roman"/>
-          <w:sz w:val="28"/>
-          <w:szCs w:val="28"/>
-          <w:lang w:val="uk-UA"/>
-        </w:rPr>
-        <w:t xml:space="preserve"> в глибину</w:t>
+        <w:t>ошуку в глибину</w:t>
       </w:r>
     </w:p>
     <w:p>
@@ -1067,6 +1005,40 @@
         <w:pStyle w:val="Normal"/>
         <w:ind w:hanging="0"/>
         <w:jc w:val="left"/>
+        <w:rPr/>
+      </w:pPr>
+      <w:bookmarkStart w:id="2" w:name="__DdeLink__329_1168446790"/>
+      <w:r>
+        <w:rPr>
+          <w:rFonts w:eastAsia="Times New Roman" w:cs="Times New Roman" w:ascii="Times New Roman" w:hAnsi="Times New Roman"/>
+          <w:b/>
+          <w:sz w:val="28"/>
+          <w:szCs w:val="28"/>
+          <w:lang w:val="uk-UA" w:eastAsia="ru-RU"/>
+        </w:rPr>
+        <w:t xml:space="preserve">GitHub: </w:t>
+      </w:r>
+      <w:hyperlink r:id="rId2">
+        <w:r>
+          <w:rPr>
+            <w:rStyle w:val="InternetLink"/>
+            <w:rFonts w:eastAsia="Times New Roman" w:cs="Times New Roman" w:ascii="Times New Roman" w:hAnsi="Times New Roman"/>
+            <w:b w:val="false"/>
+            <w:bCs w:val="false"/>
+            <w:sz w:val="28"/>
+            <w:szCs w:val="28"/>
+            <w:lang w:val="uk-UA" w:eastAsia="ru-RU"/>
+          </w:rPr>
+          <w:t>https://github.com/kryvokhyzha/Courses/tree/master/AI</w:t>
+        </w:r>
+      </w:hyperlink>
+      <w:bookmarkEnd w:id="2"/>
+    </w:p>
+    <w:p>
+      <w:pPr>
+        <w:pStyle w:val="Normal"/>
+        <w:ind w:hanging="0"/>
+        <w:jc w:val="left"/>
         <w:rPr>
           <w:rFonts w:ascii="Times New Roman" w:hAnsi="Times New Roman"/>
           <w:sz w:val="28"/>
@@ -1114,7 +1086,9 @@
         </w:rPr>
       </w:pPr>
       <w:r>
-        <w:rPr/>
+        <w:rPr>
+          <w:lang w:val="uk-UA"/>
+        </w:rPr>
       </w:r>
     </w:p>
     <w:p>
@@ -1122,7 +1096,7 @@
         <w:pStyle w:val="Normal"/>
         <w:numPr>
           <w:ilvl w:val="0"/>
-          <w:numId w:val="2"/>
+          <w:numId w:val="1"/>
         </w:numPr>
         <w:jc w:val="left"/>
         <w:rPr/>
@@ -1143,7 +1117,9 @@
         </w:rPr>
       </w:pPr>
       <w:r>
-        <w:rPr/>
+        <w:rPr>
+          <w:lang w:val="uk-UA"/>
+        </w:rPr>
       </w:r>
     </w:p>
     <w:p>
@@ -1839,7 +1815,7 @@
         <w:pStyle w:val="Normal"/>
         <w:numPr>
           <w:ilvl w:val="0"/>
-          <w:numId w:val="2"/>
+          <w:numId w:val="1"/>
         </w:numPr>
         <w:jc w:val="left"/>
         <w:rPr/>
@@ -1860,7 +1836,9 @@
         </w:rPr>
       </w:pPr>
       <w:r>
-        <w:rPr/>
+        <w:rPr>
+          <w:lang w:val="uk-UA"/>
+        </w:rPr>
       </w:r>
     </w:p>
     <w:p>
@@ -3653,7 +3631,13 @@
         </w:rPr>
       </w:pPr>
       <w:r>
-        <w:rPr/>
+        <w:rPr>
+          <w:rFonts w:eastAsia="Calibri" w:cs="Consolas" w:eastAsiaTheme="minorHAnsi" w:ascii="Consolas" w:hAnsi="Consolas"/>
+          <w:color w:val="000000"/>
+          <w:sz w:val="19"/>
+          <w:szCs w:val="19"/>
+          <w:lang w:val="uk-UA" w:eastAsia="en-US"/>
+        </w:rPr>
       </w:r>
     </w:p>
     <w:p>
@@ -3741,7 +3725,7 @@
                     </pic:cNvPicPr>
                   </pic:nvPicPr>
                   <pic:blipFill>
-                    <a:blip r:embed="rId2"/>
+                    <a:blip r:embed="rId3"/>
                     <a:stretch>
                       <a:fillRect/>
                     </a:stretch>
@@ -3924,98 +3908,6 @@
   <w:abstractNum w:abstractNumId="1">
     <w:lvl w:ilvl="0">
       <w:start w:val="1"/>
-      <w:numFmt w:val="none"/>
-      <w:suff w:val="nothing"/>
-      <w:lvlText w:val=""/>
-      <w:lvlJc w:val="left"/>
-      <w:pPr>
-        <w:ind w:left="0" w:hanging="0"/>
-      </w:pPr>
-    </w:lvl>
-    <w:lvl w:ilvl="1">
-      <w:start w:val="1"/>
-      <w:numFmt w:val="none"/>
-      <w:suff w:val="nothing"/>
-      <w:lvlText w:val=""/>
-      <w:lvlJc w:val="left"/>
-      <w:pPr>
-        <w:ind w:left="0" w:hanging="0"/>
-      </w:pPr>
-    </w:lvl>
-    <w:lvl w:ilvl="2">
-      <w:start w:val="1"/>
-      <w:numFmt w:val="none"/>
-      <w:suff w:val="nothing"/>
-      <w:lvlText w:val=""/>
-      <w:lvlJc w:val="left"/>
-      <w:pPr>
-        <w:ind w:left="0" w:hanging="0"/>
-      </w:pPr>
-    </w:lvl>
-    <w:lvl w:ilvl="3">
-      <w:start w:val="1"/>
-      <w:numFmt w:val="none"/>
-      <w:suff w:val="nothing"/>
-      <w:lvlText w:val=""/>
-      <w:lvlJc w:val="left"/>
-      <w:pPr>
-        <w:ind w:left="0" w:hanging="0"/>
-      </w:pPr>
-    </w:lvl>
-    <w:lvl w:ilvl="4">
-      <w:start w:val="1"/>
-      <w:numFmt w:val="none"/>
-      <w:suff w:val="nothing"/>
-      <w:lvlText w:val=""/>
-      <w:lvlJc w:val="left"/>
-      <w:pPr>
-        <w:ind w:left="0" w:hanging="0"/>
-      </w:pPr>
-    </w:lvl>
-    <w:lvl w:ilvl="5">
-      <w:start w:val="1"/>
-      <w:numFmt w:val="none"/>
-      <w:suff w:val="nothing"/>
-      <w:lvlText w:val=""/>
-      <w:lvlJc w:val="left"/>
-      <w:pPr>
-        <w:ind w:left="0" w:hanging="0"/>
-      </w:pPr>
-    </w:lvl>
-    <w:lvl w:ilvl="6">
-      <w:start w:val="1"/>
-      <w:numFmt w:val="none"/>
-      <w:suff w:val="nothing"/>
-      <w:lvlText w:val=""/>
-      <w:lvlJc w:val="left"/>
-      <w:pPr>
-        <w:ind w:left="0" w:hanging="0"/>
-      </w:pPr>
-    </w:lvl>
-    <w:lvl w:ilvl="7">
-      <w:start w:val="1"/>
-      <w:numFmt w:val="none"/>
-      <w:suff w:val="nothing"/>
-      <w:lvlText w:val=""/>
-      <w:lvlJc w:val="left"/>
-      <w:pPr>
-        <w:ind w:left="0" w:hanging="0"/>
-      </w:pPr>
-    </w:lvl>
-    <w:lvl w:ilvl="8">
-      <w:start w:val="1"/>
-      <w:numFmt w:val="none"/>
-      <w:suff w:val="nothing"/>
-      <w:lvlText w:val=""/>
-      <w:lvlJc w:val="left"/>
-      <w:pPr>
-        <w:ind w:left="0" w:hanging="0"/>
-      </w:pPr>
-    </w:lvl>
-  </w:abstractNum>
-  <w:abstractNum w:abstractNumId="2">
-    <w:lvl w:ilvl="0">
-      <w:start w:val="1"/>
       <w:numFmt w:val="bullet"/>
       <w:lvlText w:val=""/>
       <w:lvlJc w:val="left"/>
@@ -4157,6 +4049,98 @@
         <w:rFonts w:ascii="OpenSymbol" w:hAnsi="OpenSymbol" w:cs="OpenSymbol" w:hint="default"/>
         <w:rFonts w:cs="OpenSymbol"/>
       </w:rPr>
+    </w:lvl>
+  </w:abstractNum>
+  <w:abstractNum w:abstractNumId="2">
+    <w:lvl w:ilvl="0">
+      <w:start w:val="1"/>
+      <w:numFmt w:val="none"/>
+      <w:suff w:val="nothing"/>
+      <w:lvlText w:val=""/>
+      <w:lvlJc w:val="left"/>
+      <w:pPr>
+        <w:ind w:left="0" w:hanging="0"/>
+      </w:pPr>
+    </w:lvl>
+    <w:lvl w:ilvl="1">
+      <w:start w:val="1"/>
+      <w:numFmt w:val="none"/>
+      <w:suff w:val="nothing"/>
+      <w:lvlText w:val=""/>
+      <w:lvlJc w:val="left"/>
+      <w:pPr>
+        <w:ind w:left="0" w:hanging="0"/>
+      </w:pPr>
+    </w:lvl>
+    <w:lvl w:ilvl="2">
+      <w:start w:val="1"/>
+      <w:numFmt w:val="none"/>
+      <w:suff w:val="nothing"/>
+      <w:lvlText w:val=""/>
+      <w:lvlJc w:val="left"/>
+      <w:pPr>
+        <w:ind w:left="0" w:hanging="0"/>
+      </w:pPr>
+    </w:lvl>
+    <w:lvl w:ilvl="3">
+      <w:start w:val="1"/>
+      <w:numFmt w:val="none"/>
+      <w:suff w:val="nothing"/>
+      <w:lvlText w:val=""/>
+      <w:lvlJc w:val="left"/>
+      <w:pPr>
+        <w:ind w:left="0" w:hanging="0"/>
+      </w:pPr>
+    </w:lvl>
+    <w:lvl w:ilvl="4">
+      <w:start w:val="1"/>
+      <w:numFmt w:val="none"/>
+      <w:suff w:val="nothing"/>
+      <w:lvlText w:val=""/>
+      <w:lvlJc w:val="left"/>
+      <w:pPr>
+        <w:ind w:left="0" w:hanging="0"/>
+      </w:pPr>
+    </w:lvl>
+    <w:lvl w:ilvl="5">
+      <w:start w:val="1"/>
+      <w:numFmt w:val="none"/>
+      <w:suff w:val="nothing"/>
+      <w:lvlText w:val=""/>
+      <w:lvlJc w:val="left"/>
+      <w:pPr>
+        <w:ind w:left="0" w:hanging="0"/>
+      </w:pPr>
+    </w:lvl>
+    <w:lvl w:ilvl="6">
+      <w:start w:val="1"/>
+      <w:numFmt w:val="none"/>
+      <w:suff w:val="nothing"/>
+      <w:lvlText w:val=""/>
+      <w:lvlJc w:val="left"/>
+      <w:pPr>
+        <w:ind w:left="0" w:hanging="0"/>
+      </w:pPr>
+    </w:lvl>
+    <w:lvl w:ilvl="7">
+      <w:start w:val="1"/>
+      <w:numFmt w:val="none"/>
+      <w:suff w:val="nothing"/>
+      <w:lvlText w:val=""/>
+      <w:lvlJc w:val="left"/>
+      <w:pPr>
+        <w:ind w:left="0" w:hanging="0"/>
+      </w:pPr>
+    </w:lvl>
+    <w:lvl w:ilvl="8">
+      <w:start w:val="1"/>
+      <w:numFmt w:val="none"/>
+      <w:suff w:val="nothing"/>
+      <w:lvlText w:val=""/>
+      <w:lvlJc w:val="left"/>
+      <w:pPr>
+        <w:ind w:left="0" w:hanging="0"/>
+      </w:pPr>
     </w:lvl>
   </w:abstractNum>
   <w:num w:numId="1">
@@ -4386,6 +4370,14 @@
       <w:rFonts w:ascii="OpenSymbol" w:hAnsi="OpenSymbol" w:eastAsia="OpenSymbol" w:cs="OpenSymbol"/>
     </w:rPr>
   </w:style>
+  <w:style w:type="character" w:styleId="InternetLink">
+    <w:name w:val="Internet Link"/>
+    <w:rPr>
+      <w:color w:val="000080"/>
+      <w:u w:val="single"/>
+      <w:lang w:val="zxx" w:eastAsia="zxx" w:bidi="zxx"/>
+    </w:rPr>
+  </w:style>
   <w:style w:type="paragraph" w:styleId="Heading">
     <w:name w:val="Heading"/>
     <w:basedOn w:val="Normal"/>
@@ -4460,7 +4452,7 @@
       <w:kern w:val="0"/>
       <w:sz w:val="24"/>
       <w:szCs w:val="24"/>
-      <w:lang w:eastAsia="uk-UA" w:val="uk-UA" w:bidi="ar-SA"/>
+      <w:lang w:val="uk-UA" w:eastAsia="uk-UA" w:bidi="ar-SA"/>
     </w:rPr>
   </w:style>
   <w:style w:type="paragraph" w:styleId="BalloonText">

</xml_diff>